<commit_message>
change service and create Interfaces
</commit_message>
<xml_diff>
--- a/src/test/resources/docs/nextTest.docx
+++ b/src/test/resources/docs/nextTest.docx
@@ -87,10 +87,8 @@
     <w:p>
       <w:pPr>
         <w:pStyle w:val="Normal"/>
-        <w:jc w:val="end"/>
-        <w:rPr>
-          <w:rFonts w:ascii="Times New Roman" w:hAnsi="Times New Roman"/>
-        </w:rPr>
+        <w:jc w:val="right"/>
+        <w:rPr/>
       </w:pPr>
       <w:r>
         <w:rPr>
@@ -105,7 +103,7 @@
         <w:fldChar w:fldCharType="begin" w:fldLock="true"/>
       </w:r>
       <w:r>
-        <w:instrText> DATE \@"dd.MM.yy" </w:instrText>
+        <w:instrText> DATE \@"dd\.MM\.yy" </w:instrText>
       </w:r>
       <w:r>
         <w:fldChar w:fldCharType="separate"/>
@@ -120,35 +118,35 @@
     <w:p>
       <w:pPr>
         <w:pStyle w:val="Normal"/>
-        <w:jc w:val="start"/>
-        <w:rPr>
-          <w:rFonts w:ascii="Times New Roman" w:hAnsi="Times New Roman"/>
-        </w:rPr>
-      </w:pPr>
-      <w:r>
-        <w:rPr>
-          <w:rFonts w:ascii="Times New Roman" w:hAnsi="Times New Roman"/>
-        </w:rPr>
-      </w:r>
-    </w:p>
-    <w:p>
-      <w:pPr>
-        <w:pStyle w:val="Normal"/>
-        <w:jc w:val="start"/>
-        <w:rPr>
-          <w:rFonts w:ascii="Times New Roman" w:hAnsi="Times New Roman"/>
-        </w:rPr>
-      </w:pPr>
-      <w:r>
-        <w:rPr>
-          <w:rFonts w:ascii="Times New Roman" w:hAnsi="Times New Roman"/>
-        </w:rPr>
-      </w:r>
-    </w:p>
-    <w:p>
-      <w:pPr>
-        <w:pStyle w:val="Normal"/>
-        <w:jc w:val="start"/>
+        <w:jc w:val="left"/>
+        <w:rPr>
+          <w:rFonts w:ascii="Times New Roman" w:hAnsi="Times New Roman"/>
+        </w:rPr>
+      </w:pPr>
+      <w:r>
+        <w:rPr>
+          <w:rFonts w:ascii="Times New Roman" w:hAnsi="Times New Roman"/>
+        </w:rPr>
+      </w:r>
+    </w:p>
+    <w:p>
+      <w:pPr>
+        <w:pStyle w:val="Normal"/>
+        <w:jc w:val="left"/>
+        <w:rPr>
+          <w:rFonts w:ascii="Times New Roman" w:hAnsi="Times New Roman"/>
+        </w:rPr>
+      </w:pPr>
+      <w:r>
+        <w:rPr>
+          <w:rFonts w:ascii="Times New Roman" w:hAnsi="Times New Roman"/>
+        </w:rPr>
+      </w:r>
+    </w:p>
+    <w:p>
+      <w:pPr>
+        <w:pStyle w:val="Normal"/>
+        <w:jc w:val="left"/>
         <w:rPr>
           <w:rFonts w:ascii="Times New Roman" w:hAnsi="Times New Roman"/>
           <w:b/>
@@ -168,26 +166,26 @@
     <w:p>
       <w:pPr>
         <w:pStyle w:val="Normal"/>
-        <w:jc w:val="start"/>
-        <w:rPr>
-          <w:rFonts w:ascii="Times New Roman" w:hAnsi="Times New Roman"/>
-          <w:b w:val="false"/>
-          <w:b w:val="false"/>
-          <w:bCs w:val="false"/>
-        </w:rPr>
-      </w:pPr>
-      <w:r>
-        <w:rPr>
-          <w:rFonts w:ascii="Times New Roman" w:hAnsi="Times New Roman"/>
-          <w:b w:val="false"/>
-          <w:bCs w:val="false"/>
-        </w:rPr>
-      </w:r>
-    </w:p>
-    <w:p>
-      <w:pPr>
-        <w:pStyle w:val="Normal"/>
-        <w:jc w:val="start"/>
+        <w:jc w:val="left"/>
+        <w:rPr>
+          <w:rFonts w:ascii="Times New Roman" w:hAnsi="Times New Roman"/>
+          <w:b w:val="false"/>
+          <w:b w:val="false"/>
+          <w:bCs w:val="false"/>
+        </w:rPr>
+      </w:pPr>
+      <w:r>
+        <w:rPr>
+          <w:rFonts w:ascii="Times New Roman" w:hAnsi="Times New Roman"/>
+          <w:b w:val="false"/>
+          <w:bCs w:val="false"/>
+        </w:rPr>
+      </w:r>
+    </w:p>
+    <w:p>
+      <w:pPr>
+        <w:pStyle w:val="Normal"/>
+        <w:jc w:val="left"/>
         <w:rPr>
           <w:rFonts w:ascii="Times New Roman" w:hAnsi="Times New Roman"/>
           <w:b w:val="false"/>
@@ -207,26 +205,26 @@
     <w:p>
       <w:pPr>
         <w:pStyle w:val="Normal"/>
-        <w:jc w:val="start"/>
-        <w:rPr>
-          <w:rFonts w:ascii="Times New Roman" w:hAnsi="Times New Roman"/>
-          <w:b w:val="false"/>
-          <w:b w:val="false"/>
-          <w:bCs w:val="false"/>
-        </w:rPr>
-      </w:pPr>
-      <w:r>
-        <w:rPr>
-          <w:rFonts w:ascii="Times New Roman" w:hAnsi="Times New Roman"/>
-          <w:b w:val="false"/>
-          <w:bCs w:val="false"/>
-        </w:rPr>
-      </w:r>
-    </w:p>
-    <w:p>
-      <w:pPr>
-        <w:pStyle w:val="Normal"/>
-        <w:jc w:val="start"/>
+        <w:jc w:val="left"/>
+        <w:rPr>
+          <w:rFonts w:ascii="Times New Roman" w:hAnsi="Times New Roman"/>
+          <w:b w:val="false"/>
+          <w:b w:val="false"/>
+          <w:bCs w:val="false"/>
+        </w:rPr>
+      </w:pPr>
+      <w:r>
+        <w:rPr>
+          <w:rFonts w:ascii="Times New Roman" w:hAnsi="Times New Roman"/>
+          <w:b w:val="false"/>
+          <w:bCs w:val="false"/>
+        </w:rPr>
+      </w:r>
+    </w:p>
+    <w:p>
+      <w:pPr>
+        <w:pStyle w:val="Normal"/>
+        <w:jc w:val="left"/>
         <w:rPr>
           <w:rFonts w:ascii="Times New Roman" w:hAnsi="Times New Roman"/>
           <w:b w:val="false"/>
@@ -246,26 +244,26 @@
     <w:p>
       <w:pPr>
         <w:pStyle w:val="Normal"/>
-        <w:jc w:val="start"/>
-        <w:rPr>
-          <w:rFonts w:ascii="Times New Roman" w:hAnsi="Times New Roman"/>
-          <w:b w:val="false"/>
-          <w:b w:val="false"/>
-          <w:bCs w:val="false"/>
-        </w:rPr>
-      </w:pPr>
-      <w:r>
-        <w:rPr>
-          <w:rFonts w:ascii="Times New Roman" w:hAnsi="Times New Roman"/>
-          <w:b w:val="false"/>
-          <w:bCs w:val="false"/>
-        </w:rPr>
-      </w:r>
-    </w:p>
-    <w:p>
-      <w:pPr>
-        <w:pStyle w:val="Normal"/>
-        <w:jc w:val="start"/>
+        <w:jc w:val="left"/>
+        <w:rPr>
+          <w:rFonts w:ascii="Times New Roman" w:hAnsi="Times New Roman"/>
+          <w:b w:val="false"/>
+          <w:b w:val="false"/>
+          <w:bCs w:val="false"/>
+        </w:rPr>
+      </w:pPr>
+      <w:r>
+        <w:rPr>
+          <w:rFonts w:ascii="Times New Roman" w:hAnsi="Times New Roman"/>
+          <w:b w:val="false"/>
+          <w:bCs w:val="false"/>
+        </w:rPr>
+      </w:r>
+    </w:p>
+    <w:p>
+      <w:pPr>
+        <w:pStyle w:val="Normal"/>
+        <w:jc w:val="left"/>
         <w:rPr>
           <w:rFonts w:ascii="Times New Roman" w:hAnsi="Times New Roman"/>
           <w:b w:val="false"/>
@@ -285,7 +283,7 @@
     <w:p>
       <w:pPr>
         <w:pStyle w:val="Normal"/>
-        <w:jc w:val="start"/>
+        <w:jc w:val="left"/>
         <w:rPr>
           <w:rFonts w:ascii="Times New Roman" w:hAnsi="Times New Roman"/>
           <w:b w:val="false"/>
@@ -306,7 +304,7 @@
     <w:p>
       <w:pPr>
         <w:pStyle w:val="Normal"/>
-        <w:jc w:val="start"/>
+        <w:jc w:val="left"/>
         <w:rPr>
           <w:rFonts w:ascii="Times New Roman" w:hAnsi="Times New Roman"/>
           <w:b w:val="false"/>
@@ -326,26 +324,26 @@
     <w:p>
       <w:pPr>
         <w:pStyle w:val="Normal"/>
-        <w:jc w:val="start"/>
-        <w:rPr>
-          <w:rFonts w:ascii="Times New Roman" w:hAnsi="Times New Roman"/>
-          <w:b w:val="false"/>
-          <w:b w:val="false"/>
-          <w:bCs w:val="false"/>
-        </w:rPr>
-      </w:pPr>
-      <w:r>
-        <w:rPr>
-          <w:rFonts w:ascii="Times New Roman" w:hAnsi="Times New Roman"/>
-          <w:b w:val="false"/>
-          <w:bCs w:val="false"/>
-        </w:rPr>
-      </w:r>
-    </w:p>
-    <w:p>
-      <w:pPr>
-        <w:pStyle w:val="Normal"/>
-        <w:jc w:val="start"/>
+        <w:jc w:val="left"/>
+        <w:rPr>
+          <w:rFonts w:ascii="Times New Roman" w:hAnsi="Times New Roman"/>
+          <w:b w:val="false"/>
+          <w:b w:val="false"/>
+          <w:bCs w:val="false"/>
+        </w:rPr>
+      </w:pPr>
+      <w:r>
+        <w:rPr>
+          <w:rFonts w:ascii="Times New Roman" w:hAnsi="Times New Roman"/>
+          <w:b w:val="false"/>
+          <w:bCs w:val="false"/>
+        </w:rPr>
+      </w:r>
+    </w:p>
+    <w:p>
+      <w:pPr>
+        <w:pStyle w:val="Normal"/>
+        <w:jc w:val="left"/>
         <w:rPr>
           <w:rFonts w:ascii="Times New Roman" w:hAnsi="Times New Roman"/>
           <w:b w:val="false"/>
@@ -365,7 +363,7 @@
     <w:p>
       <w:pPr>
         <w:pStyle w:val="Normal"/>
-        <w:jc w:val="start"/>
+        <w:jc w:val="left"/>
         <w:rPr>
           <w:rFonts w:ascii="Times New Roman" w:hAnsi="Times New Roman"/>
           <w:b w:val="false"/>
@@ -385,7 +383,7 @@
     <w:p>
       <w:pPr>
         <w:pStyle w:val="Normal"/>
-        <w:jc w:val="start"/>
+        <w:jc w:val="left"/>
         <w:rPr>
           <w:rFonts w:ascii="Times New Roman" w:hAnsi="Times New Roman"/>
           <w:b w:val="false"/>
@@ -405,26 +403,26 @@
     <w:p>
       <w:pPr>
         <w:pStyle w:val="Normal"/>
-        <w:jc w:val="start"/>
-        <w:rPr>
-          <w:rFonts w:ascii="Times New Roman" w:hAnsi="Times New Roman"/>
-          <w:b w:val="false"/>
-          <w:b w:val="false"/>
-          <w:bCs w:val="false"/>
-        </w:rPr>
-      </w:pPr>
-      <w:r>
-        <w:rPr>
-          <w:rFonts w:ascii="Times New Roman" w:hAnsi="Times New Roman"/>
-          <w:b w:val="false"/>
-          <w:bCs w:val="false"/>
-        </w:rPr>
-      </w:r>
-    </w:p>
-    <w:p>
-      <w:pPr>
-        <w:pStyle w:val="Normal"/>
-        <w:jc w:val="start"/>
+        <w:jc w:val="left"/>
+        <w:rPr>
+          <w:rFonts w:ascii="Times New Roman" w:hAnsi="Times New Roman"/>
+          <w:b w:val="false"/>
+          <w:b w:val="false"/>
+          <w:bCs w:val="false"/>
+        </w:rPr>
+      </w:pPr>
+      <w:r>
+        <w:rPr>
+          <w:rFonts w:ascii="Times New Roman" w:hAnsi="Times New Roman"/>
+          <w:b w:val="false"/>
+          <w:bCs w:val="false"/>
+        </w:rPr>
+      </w:r>
+    </w:p>
+    <w:p>
+      <w:pPr>
+        <w:pStyle w:val="Normal"/>
+        <w:jc w:val="left"/>
         <w:rPr>
           <w:rFonts w:ascii="Times New Roman" w:hAnsi="Times New Roman"/>
           <w:b w:val="false"/>
@@ -444,7 +442,7 @@
     <w:p>
       <w:pPr>
         <w:pStyle w:val="Normal"/>
-        <w:jc w:val="start"/>
+        <w:jc w:val="left"/>
         <w:rPr>
           <w:rFonts w:ascii="Times New Roman" w:hAnsi="Times New Roman"/>
           <w:b w:val="false"/>
@@ -464,32 +462,27 @@
     <w:p>
       <w:pPr>
         <w:pStyle w:val="Normal"/>
-        <w:jc w:val="start"/>
-        <w:rPr>
-          <w:rFonts w:ascii="Times New Roman" w:hAnsi="Times New Roman"/>
-          <w:b w:val="false"/>
-          <w:b w:val="false"/>
-          <w:bCs w:val="false"/>
-        </w:rPr>
-      </w:pPr>
-      <w:r>
-        <w:rPr>
-          <w:rFonts w:ascii="Times New Roman" w:hAnsi="Times New Roman"/>
-          <w:b w:val="false"/>
-          <w:bCs w:val="false"/>
-        </w:rPr>
-      </w:r>
-    </w:p>
-    <w:p>
-      <w:pPr>
-        <w:pStyle w:val="Normal"/>
-        <w:jc w:val="start"/>
-        <w:rPr>
-          <w:rFonts w:ascii="Times New Roman" w:hAnsi="Times New Roman"/>
-          <w:b w:val="false"/>
-          <w:b w:val="false"/>
-          <w:bCs w:val="false"/>
-        </w:rPr>
+        <w:jc w:val="left"/>
+        <w:rPr>
+          <w:rFonts w:ascii="Times New Roman" w:hAnsi="Times New Roman"/>
+          <w:b w:val="false"/>
+          <w:b w:val="false"/>
+          <w:bCs w:val="false"/>
+        </w:rPr>
+      </w:pPr>
+      <w:r>
+        <w:rPr>
+          <w:rFonts w:ascii="Times New Roman" w:hAnsi="Times New Roman"/>
+          <w:b w:val="false"/>
+          <w:bCs w:val="false"/>
+        </w:rPr>
+      </w:r>
+    </w:p>
+    <w:p>
+      <w:pPr>
+        <w:pStyle w:val="Normal"/>
+        <w:jc w:val="left"/>
+        <w:rPr/>
       </w:pPr>
       <w:r>
         <w:rPr>
@@ -508,6 +501,7 @@
       <w:pgNumType w:fmt="decimal"/>
       <w:formProt w:val="false"/>
       <w:textDirection w:val="lrTb"/>
+      <w:docGrid w:type="default" w:linePitch="240" w:charSpace="4294961151"/>
     </w:sectPr>
   </w:body>
 </w:document>
@@ -562,15 +556,12 @@
     <w:rPrDefault>
       <w:rPr>
         <w:rFonts w:ascii="Liberation Serif" w:hAnsi="Liberation Serif" w:eastAsia="SimSun" w:cs="Arial"/>
-        <w:sz w:val="24"/>
         <w:szCs w:val="24"/>
         <w:lang w:val="de-DE" w:eastAsia="zh-CN" w:bidi="hi-IN"/>
       </w:rPr>
     </w:rPrDefault>
     <w:pPrDefault>
-      <w:pPr>
-        <w:widowControl/>
-      </w:pPr>
+      <w:pPr/>
     </w:pPrDefault>
   </w:docDefaults>
   <w:style w:type="paragraph" w:styleId="Normal">
@@ -578,10 +569,12 @@
     <w:qFormat/>
     <w:pPr>
       <w:widowControl/>
+      <w:bidi w:val="0"/>
+      <w:jc w:val="left"/>
     </w:pPr>
     <w:rPr>
       <w:rFonts w:ascii="Liberation Serif" w:hAnsi="Liberation Serif" w:eastAsia="SimSun" w:cs="Arial"/>
-      <w:color w:val="auto"/>
+      <w:color w:val="00000A"/>
       <w:sz w:val="24"/>
       <w:szCs w:val="24"/>
       <w:lang w:val="de-DE" w:eastAsia="zh-CN" w:bidi="hi-IN"/>

</xml_diff>